<commit_message>
LNI-317: Added previously removed signature blocks back to test Statutory Instruments.
</commit_message>
<xml_diff>
--- a/test/lawmaker/nidsr/test1.docx
+++ b/test/lawmaker/nidsr/test1.docx
@@ -302,6 +302,68 @@
       <w:r>
         <w:t>.</w:t>
       </w:r>
+    </w:p>
+    <w:p>
+      <w:pPr>
+        <w:pStyle w:val="N1"/>
+        <w:numPr>
+          <w:ilvl w:val="0"/>
+          <w:numId w:val="0"/>
+        </w:numPr>
+      </w:pPr>
+    </w:p>
+    <w:p>
+      <w:pPr>
+        <w:pStyle w:val="SigBlock"/>
+      </w:pPr>
+      <w:r>
+        <w:rPr>
+          <w:rStyle w:val="Sigsignatory"/>
+        </w:rPr>
+        <w:t>Sealed with the Official Seal of the Department of Agriculture, Environment and Rural Affairs on XXXX 2025.</w:t>
+      </w:r>
+    </w:p>
+    <w:p>
+      <w:pPr>
+        <w:pStyle w:val="SigBlock"/>
+      </w:pPr>
+    </w:p>
+    <w:p>
+      <w:pPr>
+        <w:pStyle w:val="SigBlock"/>
+      </w:pPr>
+      <w:r>
+        <w:tab/>
+      </w:r>
+      <w:r>
+        <w:rPr>
+          <w:rStyle w:val="SigSignee"/>
+        </w:rPr>
+        <w:t>Senior Officer</w:t>
+      </w:r>
+    </w:p>
+    <w:p>
+      <w:pPr>
+        <w:pStyle w:val="SigBlock"/>
+      </w:pPr>
+      <w:r>
+        <w:tab/>
+      </w:r>
+      <w:r>
+        <w:rPr>
+          <w:rStyle w:val="Sigtitle"/>
+        </w:rPr>
+        <w:t>A senior officer of the Department of Agriculture, Environment and Rural Affairs</w:t>
+      </w:r>
+    </w:p>
+    <w:p>
+      <w:pPr>
+        <w:pStyle w:val="N1"/>
+        <w:numPr>
+          <w:ilvl w:val="0"/>
+          <w:numId w:val="0"/>
+        </w:numPr>
+      </w:pPr>
     </w:p>
     <w:sectPr>
       <w:footerReference w:type="even" r:id="rId8"/>

</xml_diff>